<commit_message>
some updates made to the requirement document
</commit_message>
<xml_diff>
--- a/SnakeGame/Documents/Requirement Document.docx
+++ b/SnakeGame/Documents/Requirement Document.docx
@@ -1998,21 +1998,7 @@
               <w:rPr>
                 <w:b/>
               </w:rPr>
-              <w:t xml:space="preserve">Reason </w:t>
-            </w:r>
-            <w:proofErr w:type="gramStart"/>
-            <w:r>
-              <w:rPr>
-                <w:b/>
-              </w:rPr>
-              <w:t>For</w:t>
-            </w:r>
-            <w:proofErr w:type="gramEnd"/>
-            <w:r>
-              <w:rPr>
-                <w:b/>
-              </w:rPr>
-              <w:t xml:space="preserve"> Changes</w:t>
+              <w:t>Reason For Changes</w:t>
             </w:r>
           </w:p>
         </w:tc>
@@ -2374,7 +2360,14 @@
           <w:i w:val="0"/>
           <w:iCs/>
         </w:rPr>
-        <w:t>The user will be able to play the product and record their score.</w:t>
+        <w:t xml:space="preserve">The user will be able to play the product </w:t>
+      </w:r>
+      <w:r>
+        <w:rPr>
+          <w:i w:val="0"/>
+          <w:iCs/>
+        </w:rPr>
+        <w:t>where they will be greeted at a menu and given the option to play the game, look at top scores, or quit the application.</w:t>
       </w:r>
     </w:p>
     <w:p>
@@ -2383,20 +2376,181 @@
       </w:pPr>
       <w:bookmarkStart w:id="23" w:name="_Toc439994676"/>
       <w:bookmarkStart w:id="24" w:name="_Toc23091521"/>
+      <w:r>
+        <w:lastRenderedPageBreak/>
+        <w:t>User Classes and Characteristics</w:t>
+      </w:r>
+      <w:bookmarkEnd w:id="23"/>
+      <w:bookmarkEnd w:id="24"/>
+    </w:p>
+    <w:p>
+      <w:r>
+        <w:t xml:space="preserve">The user will have access to the menu. They will be moving the snake around the game to collect food that is spawned into the game. The food will affect the players score. </w:t>
+      </w:r>
       <w:bookmarkStart w:id="25" w:name="_GoBack"/>
-      <w:r>
-        <w:rPr>
-          <w:noProof/>
-        </w:rPr>
+      <w:bookmarkEnd w:id="25"/>
+    </w:p>
+    <w:p>
+      <w:pPr>
+        <w:pStyle w:val="Heading2"/>
+      </w:pPr>
+      <w:bookmarkStart w:id="26" w:name="_Toc439994677"/>
+      <w:bookmarkStart w:id="27" w:name="_Toc23091522"/>
+      <w:r>
+        <w:t>Operating Environment</w:t>
+      </w:r>
+      <w:bookmarkEnd w:id="26"/>
+      <w:bookmarkEnd w:id="27"/>
+    </w:p>
+    <w:p>
+      <w:pPr>
+        <w:pStyle w:val="template"/>
+        <w:rPr>
+          <w:i w:val="0"/>
+          <w:iCs/>
+        </w:rPr>
+      </w:pPr>
+      <w:r>
+        <w:rPr>
+          <w:i w:val="0"/>
+          <w:iCs/>
+        </w:rPr>
+        <w:t>The product will be played on windows 10 on a computer that has the availability to pull up a console window.</w:t>
+      </w:r>
+    </w:p>
+    <w:p>
+      <w:pPr>
+        <w:pStyle w:val="Heading2"/>
+      </w:pPr>
+      <w:bookmarkStart w:id="28" w:name="_Toc439994678"/>
+      <w:bookmarkStart w:id="29" w:name="_Toc23091523"/>
+      <w:r>
+        <w:rPr>
+          <w:noProof/>
+        </w:rPr>
+        <w:drawing>
+          <wp:anchor distT="0" distB="0" distL="114300" distR="114300" simplePos="0" relativeHeight="251658240" behindDoc="0" locked="0" layoutInCell="1" allowOverlap="1" wp14:anchorId="44854C65" wp14:editId="508F3826">
+            <wp:simplePos x="0" y="0"/>
+            <wp:positionH relativeFrom="margin">
+              <wp:align>right</wp:align>
+            </wp:positionH>
+            <wp:positionV relativeFrom="paragraph">
+              <wp:posOffset>636905</wp:posOffset>
+            </wp:positionV>
+            <wp:extent cx="6115050" cy="4133850"/>
+            <wp:effectExtent l="0" t="0" r="0" b="0"/>
+            <wp:wrapSquare wrapText="bothSides"/>
+            <wp:docPr id="2" name="Picture 2"/>
+            <wp:cNvGraphicFramePr>
+              <a:graphicFrameLocks xmlns:a="http://schemas.openxmlformats.org/drawingml/2006/main" noChangeAspect="1"/>
+            </wp:cNvGraphicFramePr>
+            <a:graphic xmlns:a="http://schemas.openxmlformats.org/drawingml/2006/main">
+              <a:graphicData uri="http://schemas.openxmlformats.org/drawingml/2006/picture">
+                <pic:pic xmlns:pic="http://schemas.openxmlformats.org/drawingml/2006/picture">
+                  <pic:nvPicPr>
+                    <pic:cNvPr id="0" name="Picture 1"/>
+                    <pic:cNvPicPr>
+                      <a:picLocks noChangeAspect="1" noChangeArrowheads="1"/>
+                    </pic:cNvPicPr>
+                  </pic:nvPicPr>
+                  <pic:blipFill>
+                    <a:blip r:embed="rId10">
+                      <a:extLst>
+                        <a:ext uri="{28A0092B-C50C-407E-A947-70E740481C1C}">
+                          <a14:useLocalDpi xmlns:a14="http://schemas.microsoft.com/office/drawing/2010/main" val="0"/>
+                        </a:ext>
+                      </a:extLst>
+                    </a:blip>
+                    <a:srcRect/>
+                    <a:stretch>
+                      <a:fillRect/>
+                    </a:stretch>
+                  </pic:blipFill>
+                  <pic:spPr bwMode="auto">
+                    <a:xfrm>
+                      <a:off x="0" y="0"/>
+                      <a:ext cx="6115050" cy="4133850"/>
+                    </a:xfrm>
+                    <a:prstGeom prst="rect">
+                      <a:avLst/>
+                    </a:prstGeom>
+                    <a:noFill/>
+                    <a:ln>
+                      <a:noFill/>
+                    </a:ln>
+                  </pic:spPr>
+                </pic:pic>
+              </a:graphicData>
+            </a:graphic>
+          </wp:anchor>
+        </w:drawing>
+      </w:r>
+      <w:r>
+        <w:t>Design and Implementation Constraints</w:t>
+      </w:r>
+      <w:bookmarkEnd w:id="28"/>
+      <w:bookmarkEnd w:id="29"/>
+    </w:p>
+    <w:p/>
+    <w:p>
+      <w:pPr>
+        <w:pStyle w:val="Heading2"/>
+      </w:pPr>
+      <w:bookmarkStart w:id="30" w:name="_Toc439994679"/>
+      <w:bookmarkStart w:id="31" w:name="_Toc23091524"/>
+      <w:r>
+        <w:t>User Documentation</w:t>
+      </w:r>
+      <w:bookmarkEnd w:id="30"/>
+      <w:bookmarkEnd w:id="31"/>
+    </w:p>
+    <w:p>
+      <w:pPr>
+        <w:pStyle w:val="template"/>
+        <w:ind w:left="720" w:hanging="720"/>
+        <w:rPr>
+          <w:i w:val="0"/>
+          <w:iCs/>
+        </w:rPr>
+      </w:pPr>
+      <w:r>
+        <w:rPr>
+          <w:i w:val="0"/>
+          <w:iCs/>
+        </w:rPr>
+        <w:t xml:space="preserve">The menu will give an overview of how the product will function and how to play. </w:t>
+      </w:r>
+    </w:p>
+    <w:p>
+      <w:pPr>
+        <w:pStyle w:val="Heading1"/>
+      </w:pPr>
+      <w:bookmarkStart w:id="32" w:name="_Toc439994682"/>
+      <w:bookmarkStart w:id="33" w:name="_Toc23091526"/>
+      <w:r>
         <w:lastRenderedPageBreak/>
+        <w:t>External Interface Requirements</w:t>
+      </w:r>
+      <w:bookmarkEnd w:id="32"/>
+      <w:bookmarkEnd w:id="33"/>
+    </w:p>
+    <w:p>
+      <w:pPr>
+        <w:pStyle w:val="Heading2"/>
+      </w:pPr>
+      <w:bookmarkStart w:id="34" w:name="_Toc23091527"/>
+      <w:r>
+        <w:rPr>
+          <w:noProof/>
+        </w:rPr>
         <w:drawing>
-          <wp:anchor distT="0" distB="0" distL="114300" distR="114300" simplePos="0" relativeHeight="251659264" behindDoc="0" locked="0" layoutInCell="1" allowOverlap="1" wp14:anchorId="2E454FEE" wp14:editId="02B2D946">
+          <wp:anchor distT="0" distB="0" distL="114300" distR="114300" simplePos="0" relativeHeight="251659264" behindDoc="0" locked="0" layoutInCell="1" allowOverlap="1" wp14:anchorId="2E454FEE" wp14:editId="0E823375">
             <wp:simplePos x="0" y="0"/>
             <wp:positionH relativeFrom="column">
-              <wp:posOffset>-222885</wp:posOffset>
+              <wp:posOffset>272415</wp:posOffset>
             </wp:positionH>
             <wp:positionV relativeFrom="paragraph">
-              <wp:posOffset>438150</wp:posOffset>
+              <wp:posOffset>926465</wp:posOffset>
             </wp:positionV>
             <wp:extent cx="6124575" cy="3867150"/>
             <wp:effectExtent l="0" t="0" r="9525" b="0"/>
@@ -2415,7 +2569,7 @@
                     </pic:cNvPicPr>
                   </pic:nvPicPr>
                   <pic:blipFill>
-                    <a:blip r:embed="rId10">
+                    <a:blip r:embed="rId11">
                       <a:extLst>
                         <a:ext uri="{28A0092B-C50C-407E-A947-70E740481C1C}">
                           <a14:useLocalDpi xmlns:a14="http://schemas.microsoft.com/office/drawing/2010/main" val="0"/>
@@ -2446,25 +2600,22 @@
           </wp:anchor>
         </w:drawing>
       </w:r>
-      <w:bookmarkEnd w:id="25"/>
-      <w:r>
-        <w:t>User Classes and Characteristics</w:t>
-      </w:r>
-      <w:bookmarkEnd w:id="23"/>
-      <w:bookmarkEnd w:id="24"/>
-    </w:p>
-    <w:p/>
+      <w:r>
+        <w:t>User Interfaces</w:t>
+      </w:r>
+      <w:bookmarkEnd w:id="34"/>
+    </w:p>
     <w:p>
       <w:pPr>
         <w:pStyle w:val="Heading2"/>
       </w:pPr>
-      <w:bookmarkStart w:id="26" w:name="_Toc439994677"/>
-      <w:bookmarkStart w:id="27" w:name="_Toc23091522"/>
-      <w:r>
-        <w:t>Operating Environment</w:t>
-      </w:r>
-      <w:bookmarkEnd w:id="26"/>
-      <w:bookmarkEnd w:id="27"/>
+      <w:bookmarkStart w:id="35" w:name="_Toc439994684"/>
+      <w:bookmarkStart w:id="36" w:name="_Toc23091528"/>
+      <w:r>
+        <w:t>Hardware Interfaces</w:t>
+      </w:r>
+      <w:bookmarkEnd w:id="35"/>
+      <w:bookmarkEnd w:id="36"/>
     </w:p>
     <w:p>
       <w:pPr>
@@ -2479,100 +2630,24 @@
           <w:i w:val="0"/>
           <w:iCs/>
         </w:rPr>
-        <w:t>The product will be played on windows 10 on a computer that has the availability to pull up a console window.</w:t>
+        <w:t>The intended hardware audience for this product is a basic computer it does not require high level specs considering it will be played on the console.</w:t>
       </w:r>
     </w:p>
     <w:p>
       <w:pPr>
         <w:pStyle w:val="Heading2"/>
       </w:pPr>
-      <w:bookmarkStart w:id="28" w:name="_Toc439994678"/>
-      <w:bookmarkStart w:id="29" w:name="_Toc23091523"/>
-      <w:r>
-        <w:rPr>
-          <w:noProof/>
-        </w:rPr>
-        <w:lastRenderedPageBreak/>
-        <w:drawing>
-          <wp:anchor distT="0" distB="0" distL="114300" distR="114300" simplePos="0" relativeHeight="251658240" behindDoc="0" locked="0" layoutInCell="1" allowOverlap="1" wp14:anchorId="44854C65" wp14:editId="4B87DBFB">
-            <wp:simplePos x="0" y="0"/>
-            <wp:positionH relativeFrom="margin">
-              <wp:align>right</wp:align>
-            </wp:positionH>
-            <wp:positionV relativeFrom="paragraph">
-              <wp:posOffset>636905</wp:posOffset>
-            </wp:positionV>
-            <wp:extent cx="6115050" cy="4133850"/>
-            <wp:effectExtent l="0" t="0" r="0" b="0"/>
-            <wp:wrapSquare wrapText="bothSides"/>
-            <wp:docPr id="2" name="Picture 2"/>
-            <wp:cNvGraphicFramePr>
-              <a:graphicFrameLocks xmlns:a="http://schemas.openxmlformats.org/drawingml/2006/main" noChangeAspect="1"/>
-            </wp:cNvGraphicFramePr>
-            <a:graphic xmlns:a="http://schemas.openxmlformats.org/drawingml/2006/main">
-              <a:graphicData uri="http://schemas.openxmlformats.org/drawingml/2006/picture">
-                <pic:pic xmlns:pic="http://schemas.openxmlformats.org/drawingml/2006/picture">
-                  <pic:nvPicPr>
-                    <pic:cNvPr id="0" name="Picture 1"/>
-                    <pic:cNvPicPr>
-                      <a:picLocks noChangeAspect="1" noChangeArrowheads="1"/>
-                    </pic:cNvPicPr>
-                  </pic:nvPicPr>
-                  <pic:blipFill>
-                    <a:blip r:embed="rId11">
-                      <a:extLst>
-                        <a:ext uri="{28A0092B-C50C-407E-A947-70E740481C1C}">
-                          <a14:useLocalDpi xmlns:a14="http://schemas.microsoft.com/office/drawing/2010/main" val="0"/>
-                        </a:ext>
-                      </a:extLst>
-                    </a:blip>
-                    <a:srcRect/>
-                    <a:stretch>
-                      <a:fillRect/>
-                    </a:stretch>
-                  </pic:blipFill>
-                  <pic:spPr bwMode="auto">
-                    <a:xfrm>
-                      <a:off x="0" y="0"/>
-                      <a:ext cx="6115050" cy="4133850"/>
-                    </a:xfrm>
-                    <a:prstGeom prst="rect">
-                      <a:avLst/>
-                    </a:prstGeom>
-                    <a:noFill/>
-                    <a:ln>
-                      <a:noFill/>
-                    </a:ln>
-                  </pic:spPr>
-                </pic:pic>
-              </a:graphicData>
-            </a:graphic>
-          </wp:anchor>
-        </w:drawing>
-      </w:r>
-      <w:r>
-        <w:t>Design and Implementation Constraints</w:t>
-      </w:r>
-      <w:bookmarkEnd w:id="28"/>
-      <w:bookmarkEnd w:id="29"/>
-    </w:p>
-    <w:p/>
-    <w:p>
-      <w:pPr>
-        <w:pStyle w:val="Heading2"/>
-      </w:pPr>
-      <w:bookmarkStart w:id="30" w:name="_Toc439994679"/>
-      <w:bookmarkStart w:id="31" w:name="_Toc23091524"/>
-      <w:r>
-        <w:t>User Documentation</w:t>
-      </w:r>
-      <w:bookmarkEnd w:id="30"/>
-      <w:bookmarkEnd w:id="31"/>
+      <w:bookmarkStart w:id="37" w:name="_Toc439994685"/>
+      <w:bookmarkStart w:id="38" w:name="_Toc23091529"/>
+      <w:r>
+        <w:t>Software Interfaces</w:t>
+      </w:r>
+      <w:bookmarkEnd w:id="37"/>
+      <w:bookmarkEnd w:id="38"/>
     </w:p>
     <w:p>
       <w:pPr>
         <w:pStyle w:val="template"/>
-        <w:ind w:left="720" w:hanging="720"/>
         <w:rPr>
           <w:i w:val="0"/>
           <w:iCs/>
@@ -2583,93 +2658,6 @@
           <w:i w:val="0"/>
           <w:iCs/>
         </w:rPr>
-        <w:t xml:space="preserve">The menu will give an overview of how the product will function and how to play. </w:t>
-      </w:r>
-    </w:p>
-    <w:p>
-      <w:pPr>
-        <w:pStyle w:val="Heading1"/>
-      </w:pPr>
-      <w:bookmarkStart w:id="32" w:name="_Toc439994682"/>
-      <w:bookmarkStart w:id="33" w:name="_Toc23091526"/>
-      <w:r>
-        <w:t>External Interface Requirements</w:t>
-      </w:r>
-      <w:bookmarkEnd w:id="32"/>
-      <w:bookmarkEnd w:id="33"/>
-    </w:p>
-    <w:p>
-      <w:pPr>
-        <w:pStyle w:val="Heading2"/>
-      </w:pPr>
-      <w:bookmarkStart w:id="34" w:name="_Toc23091527"/>
-      <w:r>
-        <w:t>User Interfaces</w:t>
-      </w:r>
-      <w:bookmarkEnd w:id="34"/>
-    </w:p>
-    <w:p>
-      <w:pPr>
-        <w:pStyle w:val="template"/>
-      </w:pPr>
-      <w:r>
-        <w:t xml:space="preserve">&lt;Describe the logical characteristics of each interface between the software product and the users. This may include sample screen images, any GUI standards or product family style guides that are to be followed, screen layout constraints, standard buttons and functions (e.g., help) that will appear on every screen, keyboard shortcuts, error message display standards, and so on. Define </w:t>
-      </w:r>
-    </w:p>
-    <w:p>
-      <w:pPr>
-        <w:pStyle w:val="Heading2"/>
-      </w:pPr>
-      <w:bookmarkStart w:id="35" w:name="_Toc439994684"/>
-      <w:bookmarkStart w:id="36" w:name="_Toc23091528"/>
-      <w:r>
-        <w:lastRenderedPageBreak/>
-        <w:t>Hardware Interfaces</w:t>
-      </w:r>
-      <w:bookmarkEnd w:id="35"/>
-      <w:bookmarkEnd w:id="36"/>
-    </w:p>
-    <w:p>
-      <w:pPr>
-        <w:pStyle w:val="template"/>
-        <w:rPr>
-          <w:i w:val="0"/>
-          <w:iCs/>
-        </w:rPr>
-      </w:pPr>
-      <w:r>
-        <w:rPr>
-          <w:i w:val="0"/>
-          <w:iCs/>
-        </w:rPr>
-        <w:t>The intended hardware audience for this product is a basic computer it does not require high level specs considering it will be played on the console.</w:t>
-      </w:r>
-    </w:p>
-    <w:p>
-      <w:pPr>
-        <w:pStyle w:val="Heading2"/>
-      </w:pPr>
-      <w:bookmarkStart w:id="37" w:name="_Toc439994685"/>
-      <w:bookmarkStart w:id="38" w:name="_Toc23091529"/>
-      <w:r>
-        <w:t>Software Interfaces</w:t>
-      </w:r>
-      <w:bookmarkEnd w:id="37"/>
-      <w:bookmarkEnd w:id="38"/>
-    </w:p>
-    <w:p>
-      <w:pPr>
-        <w:pStyle w:val="template"/>
-        <w:rPr>
-          <w:i w:val="0"/>
-          <w:iCs/>
-        </w:rPr>
-      </w:pPr>
-      <w:r>
-        <w:rPr>
-          <w:i w:val="0"/>
-          <w:iCs/>
-        </w:rPr>
         <w:t>The required software for the product is the console and the game will have a menu that puts the user into the game.</w:t>
       </w:r>
     </w:p>
@@ -2680,6 +2668,7 @@
       <w:bookmarkStart w:id="39" w:name="_Toc439994687"/>
       <w:bookmarkStart w:id="40" w:name="_Toc23091530"/>
       <w:r>
+        <w:lastRenderedPageBreak/>
         <w:t>System Features</w:t>
       </w:r>
       <w:bookmarkEnd w:id="39"/>
@@ -2764,16 +2753,7 @@
       </w:pPr>
       <w:bookmarkStart w:id="42" w:name="_Toc23091532"/>
       <w:r>
-        <w:t xml:space="preserve">Feature </w:t>
-      </w:r>
-      <w:r>
-        <w:t>2</w:t>
-      </w:r>
-      <w:r>
-        <w:t xml:space="preserve">: </w:t>
-      </w:r>
-      <w:r>
-        <w:t>Snake</w:t>
+        <w:t>Feature 2: Snake</w:t>
       </w:r>
       <w:bookmarkEnd w:id="42"/>
     </w:p>
@@ -2782,13 +2762,7 @@
         <w:pStyle w:val="level4"/>
       </w:pPr>
       <w:r>
-        <w:t>4.</w:t>
-      </w:r>
-      <w:r>
-        <w:t>2</w:t>
-      </w:r>
-      <w:r>
-        <w:t>.1</w:t>
+        <w:t>4.2.1</w:t>
       </w:r>
       <w:r>
         <w:tab/>
@@ -2811,13 +2785,7 @@
         <w:pStyle w:val="level4"/>
       </w:pPr>
       <w:r>
-        <w:t>4.</w:t>
-      </w:r>
-      <w:r>
-        <w:t>2</w:t>
-      </w:r>
-      <w:r>
-        <w:t>.2</w:t>
+        <w:t>4.2.2</w:t>
       </w:r>
       <w:r>
         <w:tab/>
@@ -2837,13 +2805,7 @@
         <w:pStyle w:val="level4"/>
       </w:pPr>
       <w:r>
-        <w:t>4.</w:t>
-      </w:r>
-      <w:r>
-        <w:t>2</w:t>
-      </w:r>
-      <w:r>
-        <w:t>.3</w:t>
+        <w:t>4.2.3</w:t>
       </w:r>
       <w:r>
         <w:tab/>
@@ -2864,90 +2826,57 @@
       </w:pPr>
       <w:bookmarkStart w:id="43" w:name="_Toc23091533"/>
       <w:r>
+        <w:t>Feature 3: Score</w:t>
+      </w:r>
+      <w:bookmarkEnd w:id="43"/>
+    </w:p>
+    <w:p>
+      <w:pPr>
+        <w:pStyle w:val="level4"/>
+      </w:pPr>
+      <w:r>
+        <w:t>4.3.1</w:t>
+      </w:r>
+      <w:r>
+        <w:tab/>
+        <w:t>Description and Priority</w:t>
+      </w:r>
+    </w:p>
+    <w:p>
+      <w:pPr>
+        <w:pStyle w:val="level4"/>
+      </w:pPr>
+      <w:r>
+        <w:t>This feature will be what allows the user to see the amount of food that has been eaten with also creating top scores that can be saved and displayed.</w:t>
+      </w:r>
+    </w:p>
+    <w:p>
+      <w:pPr>
+        <w:pStyle w:val="level4"/>
+      </w:pPr>
+      <w:r>
+        <w:t>4.3.2</w:t>
+      </w:r>
+      <w:r>
+        <w:tab/>
+        <w:t>Stimulus/Response Sequences</w:t>
+      </w:r>
+    </w:p>
+    <w:p>
+      <w:pPr>
+        <w:pStyle w:val="level4"/>
+      </w:pPr>
+      <w:r>
         <w:lastRenderedPageBreak/>
-        <w:t xml:space="preserve">Feature </w:t>
-      </w:r>
-      <w:r>
-        <w:t>3</w:t>
-      </w:r>
-      <w:r>
-        <w:t xml:space="preserve">: </w:t>
-      </w:r>
-      <w:r>
-        <w:t>Score</w:t>
-      </w:r>
-      <w:bookmarkEnd w:id="43"/>
+        <w:t>This feature will be used to allow the user to see the score giving them incentive to do better and get a high score that will be saved and able to be viewed</w:t>
+      </w:r>
     </w:p>
     <w:p>
       <w:pPr>
         <w:pStyle w:val="level4"/>
       </w:pPr>
       <w:r>
-        <w:t>4.</w:t>
-      </w:r>
-      <w:r>
-        <w:t>3</w:t>
-      </w:r>
-      <w:r>
-        <w:t>.1</w:t>
-      </w:r>
-      <w:r>
-        <w:tab/>
-        <w:t>Description and Priority</w:t>
-      </w:r>
-    </w:p>
-    <w:p>
-      <w:pPr>
-        <w:pStyle w:val="level4"/>
-      </w:pPr>
-      <w:r>
-        <w:t xml:space="preserve">This feature will be what allows the user to </w:t>
-      </w:r>
-      <w:r>
-        <w:t>see the amount of food that has been eaten with also creating top scores that can be saved and displayed.</w:t>
-      </w:r>
-    </w:p>
-    <w:p>
-      <w:pPr>
-        <w:pStyle w:val="level4"/>
-      </w:pPr>
-      <w:r>
-        <w:t>4.</w:t>
-      </w:r>
-      <w:r>
-        <w:t>3</w:t>
-      </w:r>
-      <w:r>
-        <w:t>.2</w:t>
-      </w:r>
-      <w:r>
-        <w:tab/>
-        <w:t>Stimulus/Response Sequences</w:t>
-      </w:r>
-    </w:p>
-    <w:p>
-      <w:pPr>
-        <w:pStyle w:val="level4"/>
-      </w:pPr>
-      <w:r>
-        <w:t xml:space="preserve">This feature will be used to allow the user to see the </w:t>
-      </w:r>
-      <w:r>
-        <w:t>score giving them incentive to do better and get a high score that will be saved and able to be viewed</w:t>
-      </w:r>
-    </w:p>
-    <w:p>
-      <w:pPr>
-        <w:pStyle w:val="level4"/>
-      </w:pPr>
-      <w:r>
-        <w:t>4.</w:t>
-      </w:r>
-      <w:r>
-        <w:t>3</w:t>
-      </w:r>
-      <w:r>
-        <w:t>.3</w:t>
+        <w:t>4.3.3</w:t>
       </w:r>
       <w:r>
         <w:tab/>
@@ -2996,22 +2925,22 @@
       <w:pPr>
         <w:pStyle w:val="Heading1"/>
       </w:pPr>
-      <w:bookmarkStart w:id="44" w:name="_Toc439994690"/>
-      <w:bookmarkStart w:id="45" w:name="_Toc23091534"/>
+      <w:bookmarkStart w:id="44" w:name="_Toc23091534"/>
+      <w:bookmarkStart w:id="45" w:name="_Toc439994690"/>
       <w:r>
         <w:t>Other Nonfunctional Requirements</w:t>
       </w:r>
+      <w:bookmarkEnd w:id="44"/>
+    </w:p>
+    <w:p>
+      <w:pPr>
+        <w:pStyle w:val="Heading2"/>
+      </w:pPr>
+      <w:bookmarkStart w:id="46" w:name="_Toc23091535"/>
+      <w:r>
+        <w:t>Performance Requirements</w:t>
+      </w:r>
       <w:bookmarkEnd w:id="45"/>
-    </w:p>
-    <w:p>
-      <w:pPr>
-        <w:pStyle w:val="Heading2"/>
-      </w:pPr>
-      <w:bookmarkStart w:id="46" w:name="_Toc23091535"/>
-      <w:r>
-        <w:t>Performance Requirements</w:t>
-      </w:r>
-      <w:bookmarkEnd w:id="44"/>
       <w:bookmarkEnd w:id="46"/>
     </w:p>
     <w:p>
@@ -3336,7 +3265,7 @@
     </w:rPrDefault>
     <w:pPrDefault/>
   </w:docDefaults>
-  <w:latentStyles w:defLockedState="0" w:defUIPriority="0" w:defSemiHidden="0" w:defUnhideWhenUsed="0" w:defQFormat="0" w:count="377">
+  <w:latentStyles w:defLockedState="0" w:defUIPriority="0" w:defSemiHidden="0" w:defUnhideWhenUsed="0" w:defQFormat="0" w:count="376">
     <w:lsdException w:name="Normal" w:qFormat="1"/>
     <w:lsdException w:name="heading 1" w:qFormat="1"/>
     <w:lsdException w:name="heading 2" w:qFormat="1"/>
@@ -3618,7 +3547,6 @@
     <w:lsdException w:name="Hashtag" w:semiHidden="1" w:uiPriority="99" w:unhideWhenUsed="1"/>
     <w:lsdException w:name="Unresolved Mention" w:semiHidden="1" w:uiPriority="99" w:unhideWhenUsed="1"/>
     <w:lsdException w:name="Smart Link" w:semiHidden="1" w:uiPriority="99" w:unhideWhenUsed="1"/>
-    <w:lsdException w:name="Smart Link Error" w:semiHidden="1" w:uiPriority="99" w:unhideWhenUsed="1"/>
   </w:latentStyles>
   <w:style w:type="paragraph" w:default="1" w:styleId="Normal">
     <w:name w:val="Normal"/>

</xml_diff>

<commit_message>
More changes made to the requirement document
</commit_message>
<xml_diff>
--- a/SnakeGame/Documents/Requirement Document.docx
+++ b/SnakeGame/Documents/Requirement Document.docx
@@ -52,7 +52,15 @@
         <w:pStyle w:val="ByLine"/>
       </w:pPr>
       <w:r>
-        <w:t>Version 1.0 approved</w:t>
+        <w:t>Version 1.</w:t>
+      </w:r>
+      <w:r>
+        <w:t>1</w:t>
+      </w:r>
+      <w:bookmarkStart w:id="0" w:name="_GoBack"/>
+      <w:bookmarkEnd w:id="0"/>
+      <w:r>
+        <w:t xml:space="preserve"> approved</w:t>
       </w:r>
     </w:p>
     <w:p>
@@ -116,22 +124,22 @@
       <w:pPr>
         <w:pStyle w:val="TOCEntry"/>
       </w:pPr>
-      <w:bookmarkStart w:id="0" w:name="_Toc344877432"/>
-      <w:bookmarkStart w:id="1" w:name="_Toc344879822"/>
-      <w:bookmarkStart w:id="2" w:name="_Toc346508722"/>
-      <w:bookmarkStart w:id="3" w:name="_Toc346508952"/>
-      <w:bookmarkStart w:id="4" w:name="_Toc346509227"/>
-      <w:bookmarkStart w:id="5" w:name="_Toc23091511"/>
-      <w:bookmarkEnd w:id="0"/>
+      <w:bookmarkStart w:id="1" w:name="_Toc344877432"/>
+      <w:bookmarkStart w:id="2" w:name="_Toc344879822"/>
+      <w:bookmarkStart w:id="3" w:name="_Toc346508722"/>
+      <w:bookmarkStart w:id="4" w:name="_Toc346508952"/>
+      <w:bookmarkStart w:id="5" w:name="_Toc346509227"/>
+      <w:bookmarkStart w:id="6" w:name="_Toc23091511"/>
       <w:bookmarkEnd w:id="1"/>
       <w:bookmarkEnd w:id="2"/>
       <w:bookmarkEnd w:id="3"/>
       <w:bookmarkEnd w:id="4"/>
+      <w:bookmarkEnd w:id="5"/>
       <w:r>
         <w:lastRenderedPageBreak/>
         <w:t>Table of Contents</w:t>
       </w:r>
-      <w:bookmarkEnd w:id="5"/>
+      <w:bookmarkEnd w:id="6"/>
     </w:p>
     <w:p>
       <w:pPr>
@@ -1906,11 +1914,11 @@
       <w:pPr>
         <w:pStyle w:val="TOCEntry"/>
       </w:pPr>
-      <w:bookmarkStart w:id="6" w:name="_Toc23091512"/>
+      <w:bookmarkStart w:id="7" w:name="_Toc23091512"/>
       <w:r>
         <w:t>Revision History</w:t>
       </w:r>
-      <w:bookmarkEnd w:id="6"/>
+      <w:bookmarkEnd w:id="7"/>
     </w:p>
     <w:tbl>
       <w:tblPr>
@@ -2104,6 +2112,9 @@
             <w:pPr>
               <w:spacing w:before="40" w:after="40"/>
             </w:pPr>
+            <w:r>
+              <w:t>Zachary Lloyd</w:t>
+            </w:r>
           </w:p>
         </w:tc>
         <w:tc>
@@ -2117,6 +2128,9 @@
             <w:pPr>
               <w:spacing w:before="40" w:after="40"/>
             </w:pPr>
+            <w:r>
+              <w:t>11/6/19</w:t>
+            </w:r>
           </w:p>
         </w:tc>
         <w:tc>
@@ -2130,6 +2144,9 @@
             <w:pPr>
               <w:spacing w:before="40" w:after="40"/>
             </w:pPr>
+            <w:r>
+              <w:t>Making changes to the document given to us from feedback</w:t>
+            </w:r>
           </w:p>
         </w:tc>
         <w:tc>
@@ -2143,6 +2160,9 @@
             <w:pPr>
               <w:spacing w:before="40" w:after="40"/>
             </w:pPr>
+            <w:r>
+              <w:t>1.1</w:t>
+            </w:r>
           </w:p>
         </w:tc>
       </w:tr>
@@ -2171,26 +2191,26 @@
       <w:pPr>
         <w:pStyle w:val="Heading1"/>
       </w:pPr>
-      <w:bookmarkStart w:id="7" w:name="_Toc439994665"/>
-      <w:bookmarkStart w:id="8" w:name="_Toc23091513"/>
+      <w:bookmarkStart w:id="8" w:name="_Toc439994665"/>
+      <w:bookmarkStart w:id="9" w:name="_Toc23091513"/>
       <w:r>
         <w:lastRenderedPageBreak/>
         <w:t>Introduction</w:t>
       </w:r>
-      <w:bookmarkEnd w:id="7"/>
       <w:bookmarkEnd w:id="8"/>
+      <w:bookmarkEnd w:id="9"/>
     </w:p>
     <w:p>
       <w:pPr>
         <w:pStyle w:val="Heading2"/>
       </w:pPr>
-      <w:bookmarkStart w:id="9" w:name="_Toc439994667"/>
-      <w:bookmarkStart w:id="10" w:name="_Toc23091514"/>
+      <w:bookmarkStart w:id="10" w:name="_Toc439994667"/>
+      <w:bookmarkStart w:id="11" w:name="_Toc23091514"/>
       <w:r>
         <w:t>Purpose</w:t>
       </w:r>
-      <w:bookmarkEnd w:id="9"/>
       <w:bookmarkEnd w:id="10"/>
+      <w:bookmarkEnd w:id="11"/>
       <w:r>
         <w:t xml:space="preserve"> </w:t>
       </w:r>
@@ -2208,48 +2228,34 @@
           <w:i w:val="0"/>
           <w:iCs/>
         </w:rPr>
-        <w:t>The purpose of this project is to recreate the popular Snake Game. The scope of the project is fairly simple. It will contain an interface through the console. It will have a menu, snake, board, food, win/loss criteria, and score.</w:t>
-      </w:r>
-    </w:p>
-    <w:p>
-      <w:pPr>
-        <w:pStyle w:val="Heading2"/>
-      </w:pPr>
-      <w:bookmarkStart w:id="11" w:name="_Toc439994668"/>
-      <w:bookmarkStart w:id="12" w:name="_Toc23091515"/>
-      <w:r>
-        <w:t>Document Conventions</w:t>
-      </w:r>
-      <w:bookmarkEnd w:id="11"/>
-      <w:bookmarkEnd w:id="12"/>
-    </w:p>
-    <w:p>
-      <w:pPr>
-        <w:pStyle w:val="template"/>
+        <w:t xml:space="preserve">The purpose of this project is to recreate the popular Snake Game. The scope of the project is </w:t>
+      </w:r>
+      <w:r>
         <w:rPr>
           <w:i w:val="0"/>
           <w:iCs/>
         </w:rPr>
-      </w:pPr>
+        <w:t>simple</w:t>
+      </w:r>
       <w:r>
         <w:rPr>
           <w:i w:val="0"/>
           <w:iCs/>
         </w:rPr>
-        <w:t>Everything in the project is just about the same priority level. The user needs the menu to get into the game. The user needs the snake to control something in the game. The board is needed to spawn in food to collect score and give the user an area to play on which will give the user win/loss criteria.</w:t>
+        <w:t>. It will contain an interface through the console. It will have a menu, snake, board, food, win/loss criteria, and score.</w:t>
       </w:r>
     </w:p>
     <w:p>
       <w:pPr>
         <w:pStyle w:val="Heading2"/>
       </w:pPr>
-      <w:bookmarkStart w:id="13" w:name="_Toc439994669"/>
-      <w:bookmarkStart w:id="14" w:name="_Toc23091516"/>
-      <w:r>
-        <w:t>Intended Audience and Reading Suggestions</w:t>
-      </w:r>
+      <w:bookmarkStart w:id="12" w:name="_Toc439994668"/>
+      <w:bookmarkStart w:id="13" w:name="_Toc23091515"/>
+      <w:r>
+        <w:t>Document Conventions</w:t>
+      </w:r>
+      <w:bookmarkEnd w:id="12"/>
       <w:bookmarkEnd w:id="13"/>
-      <w:bookmarkEnd w:id="14"/>
     </w:p>
     <w:p>
       <w:pPr>
@@ -2264,20 +2270,20 @@
           <w:i w:val="0"/>
           <w:iCs/>
         </w:rPr>
-        <w:t>The intended audience for this document is the team and the stakeholder. That way the stakeholder understands what will be completed along with the team understanding what all needs to be completed for the project to be viable.</w:t>
+        <w:t>Everything in the project is just about the same priority level. The user needs the menu to get into the game. The user needs the snake to control something in the game. The board is needed to spawn in food to collect score and give the user an area to play on which will give the user win/loss criteria.</w:t>
       </w:r>
     </w:p>
     <w:p>
       <w:pPr>
         <w:pStyle w:val="Heading2"/>
       </w:pPr>
-      <w:bookmarkStart w:id="15" w:name="_Toc439994670"/>
-      <w:bookmarkStart w:id="16" w:name="_Toc23091517"/>
-      <w:r>
-        <w:t>Product Scope</w:t>
-      </w:r>
+      <w:bookmarkStart w:id="14" w:name="_Toc439994669"/>
+      <w:bookmarkStart w:id="15" w:name="_Toc23091516"/>
+      <w:r>
+        <w:t>Intended Audience and Reading Suggestions</w:t>
+      </w:r>
+      <w:bookmarkEnd w:id="14"/>
       <w:bookmarkEnd w:id="15"/>
-      <w:bookmarkEnd w:id="16"/>
     </w:p>
     <w:p>
       <w:pPr>
@@ -2292,32 +2298,20 @@
           <w:i w:val="0"/>
           <w:iCs/>
         </w:rPr>
-        <w:t>The scope of the project is simple. The team is not doing anything that does not need to be included in the project to add anything extra. The team is on a straight and narrow path to complete the required requirements for the project. The requirements for the project consist of having a menu, snake, board, food, win/loss criteria and score.</w:t>
-      </w:r>
-    </w:p>
-    <w:p>
-      <w:pPr>
-        <w:pStyle w:val="Heading1"/>
-      </w:pPr>
-      <w:bookmarkStart w:id="17" w:name="_Toc439994673"/>
-      <w:bookmarkStart w:id="18" w:name="_Toc23091518"/>
-      <w:r>
-        <w:t>Overall Description</w:t>
-      </w:r>
+        <w:t>The intended audience for this document is the team and the stakeholder. That way the stakeholder understands what will be completed along with the team understanding what all needs to be completed for the project to be viable.</w:t>
+      </w:r>
+    </w:p>
+    <w:p>
+      <w:pPr>
+        <w:pStyle w:val="Heading2"/>
+      </w:pPr>
+      <w:bookmarkStart w:id="16" w:name="_Toc439994670"/>
+      <w:bookmarkStart w:id="17" w:name="_Toc23091517"/>
+      <w:r>
+        <w:t>Product Scope</w:t>
+      </w:r>
+      <w:bookmarkEnd w:id="16"/>
       <w:bookmarkEnd w:id="17"/>
-      <w:bookmarkEnd w:id="18"/>
-    </w:p>
-    <w:p>
-      <w:pPr>
-        <w:pStyle w:val="Heading2"/>
-      </w:pPr>
-      <w:bookmarkStart w:id="19" w:name="_Toc439994674"/>
-      <w:bookmarkStart w:id="20" w:name="_Toc23091519"/>
-      <w:r>
-        <w:t>Product Perspective</w:t>
-      </w:r>
-      <w:bookmarkEnd w:id="19"/>
-      <w:bookmarkEnd w:id="20"/>
     </w:p>
     <w:p>
       <w:pPr>
@@ -2332,20 +2326,32 @@
           <w:i w:val="0"/>
           <w:iCs/>
         </w:rPr>
-        <w:t>The product will be produced for any computer using windows 10 that has access to the console. It’s going to be a very simple product.</w:t>
-      </w:r>
+        <w:t>The scope of the project is simple. The team is not doing anything that does not need to be included in the project to add anything extra. The team is on a straight and narrow path to complete the required requirements for the project. The requirements for the project consist of having a menu, snake, board, food, win/loss criteria and score.</w:t>
+      </w:r>
+    </w:p>
+    <w:p>
+      <w:pPr>
+        <w:pStyle w:val="Heading1"/>
+      </w:pPr>
+      <w:bookmarkStart w:id="18" w:name="_Toc439994673"/>
+      <w:bookmarkStart w:id="19" w:name="_Toc23091518"/>
+      <w:r>
+        <w:t>Overall Description</w:t>
+      </w:r>
+      <w:bookmarkEnd w:id="18"/>
+      <w:bookmarkEnd w:id="19"/>
     </w:p>
     <w:p>
       <w:pPr>
         <w:pStyle w:val="Heading2"/>
       </w:pPr>
-      <w:bookmarkStart w:id="21" w:name="_Toc439994675"/>
-      <w:bookmarkStart w:id="22" w:name="_Toc23091520"/>
-      <w:r>
-        <w:t>Product Functions</w:t>
-      </w:r>
+      <w:bookmarkStart w:id="20" w:name="_Toc439994674"/>
+      <w:bookmarkStart w:id="21" w:name="_Toc23091519"/>
+      <w:r>
+        <w:t>Product Perspective</w:t>
+      </w:r>
+      <w:bookmarkEnd w:id="20"/>
       <w:bookmarkEnd w:id="21"/>
-      <w:bookmarkEnd w:id="22"/>
     </w:p>
     <w:p>
       <w:pPr>
@@ -2360,13 +2366,41 @@
           <w:i w:val="0"/>
           <w:iCs/>
         </w:rPr>
-        <w:t xml:space="preserve">The user will be able to play the product </w:t>
-      </w:r>
-      <w:r>
+        <w:t>The product will be produced for any computer using windows 10 that has access to the console. It’s going to be a very simple product.</w:t>
+      </w:r>
+    </w:p>
+    <w:p>
+      <w:pPr>
+        <w:pStyle w:val="Heading2"/>
+      </w:pPr>
+      <w:bookmarkStart w:id="22" w:name="_Toc439994675"/>
+      <w:bookmarkStart w:id="23" w:name="_Toc23091520"/>
+      <w:r>
+        <w:t>Product Functions</w:t>
+      </w:r>
+      <w:bookmarkEnd w:id="22"/>
+      <w:bookmarkEnd w:id="23"/>
+    </w:p>
+    <w:p>
+      <w:pPr>
+        <w:pStyle w:val="template"/>
         <w:rPr>
           <w:i w:val="0"/>
           <w:iCs/>
         </w:rPr>
+      </w:pPr>
+      <w:r>
+        <w:rPr>
+          <w:i w:val="0"/>
+          <w:iCs/>
+        </w:rPr>
+        <w:t xml:space="preserve">The user will be able to play the product </w:t>
+      </w:r>
+      <w:r>
+        <w:rPr>
+          <w:i w:val="0"/>
+          <w:iCs/>
+        </w:rPr>
         <w:t>where they will be greeted at a menu and given the option to play the game, look at top scores, or quit the application.</w:t>
       </w:r>
     </w:p>
@@ -2374,21 +2408,19 @@
       <w:pPr>
         <w:pStyle w:val="Heading2"/>
       </w:pPr>
-      <w:bookmarkStart w:id="23" w:name="_Toc439994676"/>
-      <w:bookmarkStart w:id="24" w:name="_Toc23091521"/>
+      <w:bookmarkStart w:id="24" w:name="_Toc439994676"/>
+      <w:bookmarkStart w:id="25" w:name="_Toc23091521"/>
       <w:r>
         <w:lastRenderedPageBreak/>
         <w:t>User Classes and Characteristics</w:t>
       </w:r>
-      <w:bookmarkEnd w:id="23"/>
       <w:bookmarkEnd w:id="24"/>
+      <w:bookmarkEnd w:id="25"/>
     </w:p>
     <w:p>
       <w:r>
         <w:t xml:space="preserve">The user will have access to the menu. They will be moving the snake around the game to collect food that is spawned into the game. The food will affect the players score. </w:t>
       </w:r>
-      <w:bookmarkStart w:id="25" w:name="_GoBack"/>
-      <w:bookmarkEnd w:id="25"/>
     </w:p>
     <w:p>
       <w:pPr>
@@ -2518,7 +2550,38 @@
           <w:i w:val="0"/>
           <w:iCs/>
         </w:rPr>
-        <w:t xml:space="preserve">The menu will give an overview of how the product will function and how to play. </w:t>
+        <w:t>The menu will give an overview of how the product will function and how to play.</w:t>
+      </w:r>
+      <w:r>
+        <w:rPr>
+          <w:i w:val="0"/>
+          <w:iCs/>
+        </w:rPr>
+        <w:t xml:space="preserve"> From there when </w:t>
+      </w:r>
+      <w:r>
+        <w:rPr>
+          <w:i w:val="0"/>
+          <w:iCs/>
+        </w:rPr>
+        <w:t xml:space="preserve"> </w:t>
+      </w:r>
+    </w:p>
+    <w:p>
+      <w:pPr>
+        <w:pStyle w:val="template"/>
+        <w:ind w:left="720" w:hanging="720"/>
+        <w:rPr>
+          <w:i w:val="0"/>
+          <w:iCs/>
+        </w:rPr>
+      </w:pPr>
+      <w:r>
+        <w:rPr>
+          <w:i w:val="0"/>
+          <w:iCs/>
+        </w:rPr>
+        <w:t>they go into the game they will be able to press a pause button which will also bring up controls.</w:t>
       </w:r>
     </w:p>
     <w:p>
@@ -2660,6 +2723,13 @@
         </w:rPr>
         <w:t>The required software for the product is the console and the game will have a menu that puts the user into the game.</w:t>
       </w:r>
+      <w:r>
+        <w:rPr>
+          <w:i w:val="0"/>
+          <w:iCs/>
+        </w:rPr>
+        <w:t xml:space="preserve"> From the menu you can go into the game or you may quit. The user will also be able to see scores if time permits.</w:t>
+      </w:r>
     </w:p>
     <w:p>
       <w:pPr>
@@ -2980,6 +3050,13 @@
           <w:iCs/>
         </w:rPr>
         <w:t>The product needs to be able to be played and fun give the user a quality experience.</w:t>
+      </w:r>
+      <w:r>
+        <w:rPr>
+          <w:i w:val="0"/>
+          <w:iCs/>
+        </w:rPr>
+        <w:t xml:space="preserve"> The whole experience relies on how the users feels about the game while it is being played.</w:t>
       </w:r>
     </w:p>
     <w:sectPr>

</xml_diff>